<commit_message>
Update Declaration of Agreement.docx
Added my section and signed
</commit_message>
<xml_diff>
--- a/Declaration of Agreement.docx
+++ b/Declaration of Agreement.docx
@@ -1,6 +1,6 @@
 
 <file path=word/document.xml><?xml version="1.0" encoding="utf-8"?>
-<w:document xmlns:wpc="http://schemas.microsoft.com/office/word/2010/wordprocessingCanvas" xmlns:cx="http://schemas.microsoft.com/office/drawing/2014/chartex" xmlns:cx1="http://schemas.microsoft.com/office/drawing/2015/9/8/chartex" xmlns:cx2="http://schemas.microsoft.com/office/drawing/2015/10/21/chartex" xmlns:cx3="http://schemas.microsoft.com/office/drawing/2016/5/9/chartex" xmlns:cx4="http://schemas.microsoft.com/office/drawing/2016/5/10/chartex" xmlns:cx5="http://schemas.microsoft.com/office/drawing/2016/5/11/chartex" xmlns:cx6="http://schemas.microsoft.com/office/drawing/2016/5/12/chartex" xmlns:cx7="http://schemas.microsoft.com/office/drawing/2016/5/13/chartex" xmlns:cx8="http://schemas.microsoft.com/office/drawing/2016/5/14/chartex" xmlns:mc="http://schemas.openxmlformats.org/markup-compatibility/2006" xmlns:aink="http://schemas.microsoft.com/office/drawing/2016/ink" xmlns:am3d="http://schemas.microsoft.com/office/drawing/2017/model3d" xmlns:o="urn:schemas-microsoft-com:office:office" xmlns:oel="http://schemas.microsoft.com/office/2019/extlst" xmlns:r="http://schemas.openxmlformats.org/officeDocument/2006/relationships" xmlns:m="http://schemas.openxmlformats.org/officeDocument/2006/math" xmlns:v="urn:schemas-microsoft-com:vml" xmlns:wp14="http://schemas.microsoft.com/office/word/2010/wordprocessingDrawing" xmlns:wp="http://schemas.openxmlformats.org/drawingml/2006/wordprocessingDrawing" xmlns:w10="urn:schemas-microsoft-com:office:word" xmlns:w="http://schemas.openxmlformats.org/wordprocessingml/2006/main" xmlns:w14="http://schemas.microsoft.com/office/word/2010/wordml" xmlns:w15="http://schemas.microsoft.com/office/word/2012/wordml" xmlns:w16cex="http://schemas.microsoft.com/office/word/2018/wordml/cex" xmlns:w16cid="http://schemas.microsoft.com/office/word/2016/wordml/cid" xmlns:w16="http://schemas.microsoft.com/office/word/2018/wordml" xmlns:w16sdtdh="http://schemas.microsoft.com/office/word/2020/wordml/sdtdatahash" xmlns:w16se="http://schemas.microsoft.com/office/word/2015/wordml/symex" xmlns:wpg="http://schemas.microsoft.com/office/word/2010/wordprocessingGroup" xmlns:wpi="http://schemas.microsoft.com/office/word/2010/wordprocessingInk" xmlns:wne="http://schemas.microsoft.com/office/word/2006/wordml" xmlns:wps="http://schemas.microsoft.com/office/word/2010/wordprocessingShape" mc:Ignorable="w14 w15 w16se w16cid w16 w16cex w16sdtdh wp14">
+<w:document xmlns:wpc="http://schemas.microsoft.com/office/word/2010/wordprocessingCanvas" xmlns:cx="http://schemas.microsoft.com/office/drawing/2014/chartex" xmlns:cx1="http://schemas.microsoft.com/office/drawing/2015/9/8/chartex" xmlns:cx2="http://schemas.microsoft.com/office/drawing/2015/10/21/chartex" xmlns:cx3="http://schemas.microsoft.com/office/drawing/2016/5/9/chartex" xmlns:cx4="http://schemas.microsoft.com/office/drawing/2016/5/10/chartex" xmlns:cx5="http://schemas.microsoft.com/office/drawing/2016/5/11/chartex" xmlns:cx6="http://schemas.microsoft.com/office/drawing/2016/5/12/chartex" xmlns:cx7="http://schemas.microsoft.com/office/drawing/2016/5/13/chartex" xmlns:cx8="http://schemas.microsoft.com/office/drawing/2016/5/14/chartex" xmlns:mc="http://schemas.openxmlformats.org/markup-compatibility/2006" xmlns:aink="http://schemas.microsoft.com/office/drawing/2016/ink" xmlns:am3d="http://schemas.microsoft.com/office/drawing/2017/model3d" xmlns:o="urn:schemas-microsoft-com:office:office" xmlns:r="http://schemas.openxmlformats.org/officeDocument/2006/relationships" xmlns:m="http://schemas.openxmlformats.org/officeDocument/2006/math" xmlns:v="urn:schemas-microsoft-com:vml" xmlns:wp14="http://schemas.microsoft.com/office/word/2010/wordprocessingDrawing" xmlns:wp="http://schemas.openxmlformats.org/drawingml/2006/wordprocessingDrawing" xmlns:w10="urn:schemas-microsoft-com:office:word" xmlns:w="http://schemas.openxmlformats.org/wordprocessingml/2006/main" xmlns:w14="http://schemas.microsoft.com/office/word/2010/wordml" xmlns:w15="http://schemas.microsoft.com/office/word/2012/wordml" xmlns:w16cex="http://schemas.microsoft.com/office/word/2018/wordml/cex" xmlns:w16cid="http://schemas.microsoft.com/office/word/2016/wordml/cid" xmlns:w16="http://schemas.microsoft.com/office/word/2018/wordml" xmlns:w16sdtdh="http://schemas.microsoft.com/office/word/2020/wordml/sdtdatahash" xmlns:w16se="http://schemas.microsoft.com/office/word/2015/wordml/symex" xmlns:wpg="http://schemas.microsoft.com/office/word/2010/wordprocessingGroup" xmlns:wpi="http://schemas.microsoft.com/office/word/2010/wordprocessingInk" xmlns:wne="http://schemas.microsoft.com/office/word/2006/wordml" xmlns:wps="http://schemas.microsoft.com/office/word/2010/wordprocessingShape" mc:Ignorable="w14 w15 w16se w16cid w16 w16cex w16sdtdh wp14">
   <w:body>
     <w:p>
       <w:pPr>
@@ -103,6 +103,7 @@
           <w:b/>
           <w:bCs/>
           <w:u w:val="single"/>
+          <w:lang w:val="fr-FR"/>
         </w:rPr>
       </w:pPr>
       <w:r>
@@ -110,6 +111,7 @@
           <w:b/>
           <w:bCs/>
           <w:u w:val="single"/>
+          <w:lang w:val="fr-FR"/>
         </w:rPr>
         <w:t>Environment Artists</w:t>
       </w:r>
@@ -117,11 +119,20 @@
     <w:p>
       <w:pPr>
         <w:ind w:left="720"/>
-      </w:pPr>
-      <w:r>
+        <w:rPr>
+          <w:lang w:val="fr-FR"/>
+        </w:rPr>
+      </w:pPr>
+      <w:r>
+        <w:rPr>
+          <w:lang w:val="fr-FR"/>
+        </w:rPr>
         <w:t xml:space="preserve">Chloe - 3D Environment Artist/Environment Texture Artist/Art Director </w:t>
       </w:r>
       <w:r>
+        <w:rPr>
+          <w:lang w:val="fr-FR"/>
+        </w:rPr>
         <w:br/>
         <w:t>Abbie - 3D Character &amp; Environment Prop Artist</w:t>
       </w:r>
@@ -183,8 +194,8 @@
         <w:tblLook w:val="04A0" w:firstRow="1" w:lastRow="0" w:firstColumn="1" w:lastColumn="0" w:noHBand="0" w:noVBand="1"/>
       </w:tblPr>
       <w:tblGrid>
-        <w:gridCol w:w="1013"/>
-        <w:gridCol w:w="5908"/>
+        <w:gridCol w:w="1006"/>
+        <w:gridCol w:w="5915"/>
         <w:gridCol w:w="2095"/>
       </w:tblGrid>
       <w:tr>
@@ -461,7 +472,7 @@
           </w:tcPr>
           <w:p>
             <w:r>
-              <w:object w:dxaOrig="1520" w:dyaOrig="987" w14:anchorId="2B19AED5">
+              <w:object w:dxaOrig="1287" w:dyaOrig="837" w14:anchorId="2B19AED5">
                 <v:shapetype id="_x0000_t75" coordsize="21600,21600" o:spt="75" o:preferrelative="t" path="m@4@5l@4@11@9@11@9@5xe" filled="f" stroked="f">
                   <v:stroke joinstyle="miter"/>
                   <v:formulas>
@@ -481,10 +492,10 @@
                   <v:path o:extrusionok="f" gradientshapeok="t" o:connecttype="rect"/>
                   <o:lock v:ext="edit" aspectratio="t"/>
                 </v:shapetype>
-                <v:shape id="_x0000_i1029" type="#_x0000_t75" style="width:76.2pt;height:49.2pt" o:ole="">
+                <v:shape id="_x0000_i1027" type="#_x0000_t75" style="width:64.5pt;height:41.5pt" o:ole="">
                   <v:imagedata r:id="rId5" o:title=""/>
                 </v:shape>
-                <o:OLEObject Type="Embed" ProgID="Package" ShapeID="_x0000_i1029" DrawAspect="Icon" ObjectID="_1713339749" r:id="rId6"/>
+                <o:OLEObject Type="Embed" ProgID="Package" ShapeID="_x0000_i1027" DrawAspect="Icon" ObjectID="_1713340691" r:id="rId6"/>
               </w:object>
             </w:r>
           </w:p>
@@ -588,6 +599,81 @@
                 <w:numId w:val="1"/>
               </w:numPr>
             </w:pPr>
+            <w:r>
+              <w:t>Initial rough concepts</w:t>
+            </w:r>
+          </w:p>
+          <w:p>
+            <w:pPr>
+              <w:pStyle w:val="ListParagraph"/>
+              <w:numPr>
+                <w:ilvl w:val="0"/>
+                <w:numId w:val="1"/>
+              </w:numPr>
+            </w:pPr>
+            <w:r>
+              <w:t>Game-ready mask</w:t>
+            </w:r>
+          </w:p>
+          <w:p>
+            <w:pPr>
+              <w:pStyle w:val="ListParagraph"/>
+              <w:numPr>
+                <w:ilvl w:val="0"/>
+                <w:numId w:val="1"/>
+              </w:numPr>
+            </w:pPr>
+            <w:r>
+              <w:t>Baking tests in Blender</w:t>
+            </w:r>
+          </w:p>
+          <w:p>
+            <w:pPr>
+              <w:pStyle w:val="ListParagraph"/>
+              <w:numPr>
+                <w:ilvl w:val="0"/>
+                <w:numId w:val="1"/>
+              </w:numPr>
+            </w:pPr>
+            <w:r>
+              <w:t>Cloth physics in Unity</w:t>
+            </w:r>
+          </w:p>
+          <w:p>
+            <w:pPr>
+              <w:pStyle w:val="ListParagraph"/>
+              <w:numPr>
+                <w:ilvl w:val="0"/>
+                <w:numId w:val="1"/>
+              </w:numPr>
+            </w:pPr>
+            <w:r>
+              <w:t>Mask concepts</w:t>
+            </w:r>
+          </w:p>
+          <w:p>
+            <w:pPr>
+              <w:pStyle w:val="ListParagraph"/>
+              <w:numPr>
+                <w:ilvl w:val="0"/>
+                <w:numId w:val="1"/>
+              </w:numPr>
+            </w:pPr>
+            <w:r>
+              <w:t>TexturingXYZ and stylised texture tests on character</w:t>
+            </w:r>
+          </w:p>
+          <w:p>
+            <w:pPr>
+              <w:pStyle w:val="ListParagraph"/>
+              <w:numPr>
+                <w:ilvl w:val="0"/>
+                <w:numId w:val="1"/>
+              </w:numPr>
+            </w:pPr>
+            <w:r>
+              <w:t>Procedural eye and eye textures</w:t>
+            </w:r>
           </w:p>
         </w:tc>
         <w:tc>
@@ -751,6 +837,7 @@
           </w:tcPr>
           <w:p>
             <w:r>
+              <w:lastRenderedPageBreak/>
               <w:t>Sophie</w:t>
             </w:r>
           </w:p>
@@ -759,7 +846,53 @@
           <w:tcPr>
             <w:tcW w:w="7461" w:type="dxa"/>
           </w:tcPr>
-          <w:p/>
+          <w:p>
+            <w:r>
+              <w:rPr>
+                <w:noProof/>
+              </w:rPr>
+              <mc:AlternateContent>
+                <mc:Choice Requires="wpi">
+                  <w:drawing>
+                    <wp:anchor distT="0" distB="0" distL="114300" distR="114300" simplePos="0" relativeHeight="251661312" behindDoc="0" locked="0" layoutInCell="1" allowOverlap="1" wp14:anchorId="208126DB" wp14:editId="079F4093">
+                      <wp:simplePos x="0" y="0"/>
+                      <wp:positionH relativeFrom="column">
+                        <wp:posOffset>13970</wp:posOffset>
+                      </wp:positionH>
+                      <wp:positionV relativeFrom="paragraph">
+                        <wp:posOffset>37465</wp:posOffset>
+                      </wp:positionV>
+                      <wp:extent cx="1398270" cy="767715"/>
+                      <wp:effectExtent l="38100" t="57150" r="30480" b="51435"/>
+                      <wp:wrapNone/>
+                      <wp:docPr id="4" name="Ink 4"/>
+                      <wp:cNvGraphicFramePr/>
+                      <a:graphic xmlns:a="http://schemas.openxmlformats.org/drawingml/2006/main">
+                        <a:graphicData uri="http://schemas.microsoft.com/office/word/2010/wordprocessingInk">
+                          <w14:contentPart bwMode="auto" r:id="rId7">
+                            <w14:nvContentPartPr>
+                              <w14:cNvContentPartPr/>
+                            </w14:nvContentPartPr>
+                            <w14:xfrm>
+                              <a:off x="0" y="0"/>
+                              <a:ext cx="1398270" cy="767715"/>
+                            </w14:xfrm>
+                          </w14:contentPart>
+                        </a:graphicData>
+                      </a:graphic>
+                    </wp:anchor>
+                  </w:drawing>
+                </mc:Choice>
+                <mc:Fallback>
+                  <w:pict>
+                    <v:shape w14:anchorId="2BAB5BAB" id="Ink 4" o:spid="_x0000_s1026" type="#_x0000_t75" style="position:absolute;margin-left:.4pt;margin-top:2.25pt;width:111.5pt;height:61.85pt;z-index:251661312;visibility:visible;mso-wrap-style:square;mso-wrap-distance-left:9pt;mso-wrap-distance-top:0;mso-wrap-distance-right:9pt;mso-wrap-distance-bottom:0;mso-position-horizontal:absolute;mso-position-horizontal-relative:text;mso-position-vertical:absolute;mso-position-vertical-relative:text" o:gfxdata="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">
+                      <v:imagedata r:id="rId8" o:title=""/>
+                    </v:shape>
+                  </w:pict>
+                </mc:Fallback>
+              </mc:AlternateContent>
+            </w:r>
+          </w:p>
         </w:tc>
       </w:tr>
     </w:tbl>
@@ -775,7 +908,7 @@
 </file>
 
 <file path=word/numbering.xml><?xml version="1.0" encoding="utf-8"?>
-<w:numbering xmlns:wpc="http://schemas.microsoft.com/office/word/2010/wordprocessingCanvas" xmlns:cx="http://schemas.microsoft.com/office/drawing/2014/chartex" xmlns:cx1="http://schemas.microsoft.com/office/drawing/2015/9/8/chartex" xmlns:cx2="http://schemas.microsoft.com/office/drawing/2015/10/21/chartex" xmlns:cx3="http://schemas.microsoft.com/office/drawing/2016/5/9/chartex" xmlns:cx4="http://schemas.microsoft.com/office/drawing/2016/5/10/chartex" xmlns:cx5="http://schemas.microsoft.com/office/drawing/2016/5/11/chartex" xmlns:cx6="http://schemas.microsoft.com/office/drawing/2016/5/12/chartex" xmlns:cx7="http://schemas.microsoft.com/office/drawing/2016/5/13/chartex" xmlns:cx8="http://schemas.microsoft.com/office/drawing/2016/5/14/chartex" xmlns:mc="http://schemas.openxmlformats.org/markup-compatibility/2006" xmlns:aink="http://schemas.microsoft.com/office/drawing/2016/ink" xmlns:am3d="http://schemas.microsoft.com/office/drawing/2017/model3d" xmlns:o="urn:schemas-microsoft-com:office:office" xmlns:oel="http://schemas.microsoft.com/office/2019/extlst" xmlns:r="http://schemas.openxmlformats.org/officeDocument/2006/relationships" xmlns:m="http://schemas.openxmlformats.org/officeDocument/2006/math" xmlns:v="urn:schemas-microsoft-com:vml" xmlns:wp14="http://schemas.microsoft.com/office/word/2010/wordprocessingDrawing" xmlns:wp="http://schemas.openxmlformats.org/drawingml/2006/wordprocessingDrawing" xmlns:w10="urn:schemas-microsoft-com:office:word" xmlns:w="http://schemas.openxmlformats.org/wordprocessingml/2006/main" xmlns:w14="http://schemas.microsoft.com/office/word/2010/wordml" xmlns:w15="http://schemas.microsoft.com/office/word/2012/wordml" xmlns:w16cex="http://schemas.microsoft.com/office/word/2018/wordml/cex" xmlns:w16cid="http://schemas.microsoft.com/office/word/2016/wordml/cid" xmlns:w16="http://schemas.microsoft.com/office/word/2018/wordml" xmlns:w16sdtdh="http://schemas.microsoft.com/office/word/2020/wordml/sdtdatahash" xmlns:w16se="http://schemas.microsoft.com/office/word/2015/wordml/symex" xmlns:wpg="http://schemas.microsoft.com/office/word/2010/wordprocessingGroup" xmlns:wpi="http://schemas.microsoft.com/office/word/2010/wordprocessingInk" xmlns:wne="http://schemas.microsoft.com/office/word/2006/wordml" xmlns:wps="http://schemas.microsoft.com/office/word/2010/wordprocessingShape" mc:Ignorable="w14 w15 w16se w16cid w16 w16cex w16sdtdh wp14">
+<w:numbering xmlns:wpc="http://schemas.microsoft.com/office/word/2010/wordprocessingCanvas" xmlns:cx="http://schemas.microsoft.com/office/drawing/2014/chartex" xmlns:cx1="http://schemas.microsoft.com/office/drawing/2015/9/8/chartex" xmlns:cx2="http://schemas.microsoft.com/office/drawing/2015/10/21/chartex" xmlns:cx3="http://schemas.microsoft.com/office/drawing/2016/5/9/chartex" xmlns:cx4="http://schemas.microsoft.com/office/drawing/2016/5/10/chartex" xmlns:cx5="http://schemas.microsoft.com/office/drawing/2016/5/11/chartex" xmlns:cx6="http://schemas.microsoft.com/office/drawing/2016/5/12/chartex" xmlns:cx7="http://schemas.microsoft.com/office/drawing/2016/5/13/chartex" xmlns:cx8="http://schemas.microsoft.com/office/drawing/2016/5/14/chartex" xmlns:mc="http://schemas.openxmlformats.org/markup-compatibility/2006" xmlns:aink="http://schemas.microsoft.com/office/drawing/2016/ink" xmlns:am3d="http://schemas.microsoft.com/office/drawing/2017/model3d" xmlns:o="urn:schemas-microsoft-com:office:office" xmlns:r="http://schemas.openxmlformats.org/officeDocument/2006/relationships" xmlns:m="http://schemas.openxmlformats.org/officeDocument/2006/math" xmlns:v="urn:schemas-microsoft-com:vml" xmlns:wp14="http://schemas.microsoft.com/office/word/2010/wordprocessingDrawing" xmlns:wp="http://schemas.openxmlformats.org/drawingml/2006/wordprocessingDrawing" xmlns:w10="urn:schemas-microsoft-com:office:word" xmlns:w="http://schemas.openxmlformats.org/wordprocessingml/2006/main" xmlns:w14="http://schemas.microsoft.com/office/word/2010/wordml" xmlns:w15="http://schemas.microsoft.com/office/word/2012/wordml" xmlns:w16cex="http://schemas.microsoft.com/office/word/2018/wordml/cex" xmlns:w16cid="http://schemas.microsoft.com/office/word/2016/wordml/cid" xmlns:w16="http://schemas.microsoft.com/office/word/2018/wordml" xmlns:w16sdtdh="http://schemas.microsoft.com/office/word/2020/wordml/sdtdatahash" xmlns:w16se="http://schemas.microsoft.com/office/word/2015/wordml/symex" xmlns:wpg="http://schemas.microsoft.com/office/word/2010/wordprocessingGroup" xmlns:wpi="http://schemas.microsoft.com/office/word/2010/wordprocessingInk" xmlns:wne="http://schemas.microsoft.com/office/word/2006/wordml" xmlns:wps="http://schemas.microsoft.com/office/word/2010/wordprocessingShape" mc:Ignorable="w14 w15 w16se w16cid w16 w16cex w16sdtdh wp14">
   <w:abstractNum w:abstractNumId="0" w15:restartNumberingAfterBreak="0">
     <w:nsid w:val="7AAF57E8"/>
     <w:multiLevelType w:val="hybridMultilevel"/>
@@ -889,7 +1022,7 @@
       </w:rPr>
     </w:lvl>
   </w:abstractNum>
-  <w:num w:numId="1" w16cid:durableId="1285191317">
+  <w:num w:numId="1">
     <w:abstractNumId w:val="0"/>
   </w:num>
 </w:numbering>
@@ -1455,6 +1588,34 @@
 </w:styles>
 </file>
 
+<file path=word/ink/ink1.xml><?xml version="1.0" encoding="utf-8"?>
+<inkml:ink xmlns:inkml="http://www.w3.org/2003/InkML">
+  <inkml:definitions>
+    <inkml:context xml:id="ctx0">
+      <inkml:inkSource xml:id="inkSrc0">
+        <inkml:traceFormat>
+          <inkml:channel name="X" type="integer" min="-2.14748E9" max="2.14748E9" units="cm"/>
+          <inkml:channel name="Y" type="integer" min="-2.14748E9" max="2.14748E9" units="cm"/>
+          <inkml:channel name="F" type="integer" max="32767" units="dev"/>
+        </inkml:traceFormat>
+        <inkml:channelProperties>
+          <inkml:channelProperty channel="X" name="resolution" value="1000" units="1/cm"/>
+          <inkml:channelProperty channel="Y" name="resolution" value="1000" units="1/cm"/>
+          <inkml:channelProperty channel="F" name="resolution" value="0" units="1/dev"/>
+        </inkml:channelProperties>
+      </inkml:inkSource>
+      <inkml:timestamp xml:id="ts0" timeString="2022-05-06T10:12:02.299"/>
+    </inkml:context>
+    <inkml:brush xml:id="br0">
+      <inkml:brushProperty name="width" value="0.05" units="cm"/>
+      <inkml:brushProperty name="height" value="0.05" units="cm"/>
+    </inkml:brush>
+  </inkml:definitions>
+  <inkml:trace contextRef="#ctx0" brushRef="#br0">519 1626 14059,'29'-15'1732,"75"-47"-1514,-3-3-1,-3-5 0,-3-5 1,-3-3-1,-4-5 0,89-106 1,-49 35 184,-8-5 1,-6-5-1,99-193 1,-134 202 2276,-103 205-1766,-35 56 1,-81 123-687,-26 28-172,-259 304 0,308-426-311,-6-5 1,-6-6-1,-239 178 1,318-265-390,-2-3-1,-107 52 1,88-62-32,67-23 604,0 0-1,-1 0 1,1-1 0,0 1-1,0-1 1,-1 0-1,1 0 1,0-1 0,0 1-1,-1-1 1,1 0 0,0 0-1,-7-2 1,11 2 56,-1 0 1,1 1-1,-1-1 0,0 1 1,1-1-1,-1 0 0,1 1 1,-1-1-1,1 0 0,0 0 0,-1 0 1,1 1-1,0-1 0,-1 0 1,1 0-1,0 0 0,0 0 1,0 1-1,0-1 0,0 0 0,0 0 1,0 0-1,0 0 0,0 0 1,0 0-1,1-1 0,0-3 5,0 0-1,0 0 1,1 0 0,-1 0-1,1 0 1,1 0-1,-1 0 1,1 1-1,-1-1 1,1 1 0,1 0-1,6-8 1,57-44 61,-41 37-18,106-77 300,251-135 1,180-43-55,-18-15-5,-422 211-119,-4-7 0,132-121 0,189-229 519,-348 339-157,-123 140 605,-523 595-255,-46-24-520,575-591-338,5-6-19,1 1 1,1 1-1,0 1 1,-19 31-1,35-49 8,0 0 0,0 1 1,0-1-1,0 0 0,1 1 0,0-1 0,-1 1 1,1 0-1,1-1 0,-1 1 0,0 0 0,1 0 0,0-1 1,0 1-1,1 6 0,0-8 3,0 0 0,0 0 0,1 0 0,-1 0 0,1 0 0,-1-1 0,1 1 0,0 0 0,-1-1 0,1 1 0,0-1 0,0 0 0,0 1 0,0-1 0,1 0 0,-1 0 0,0-1 0,0 1 0,1 0 0,-1-1 0,0 1 0,1-1 0,-1 0 0,0 0 0,1 0 0,3 0 0,11 0-12,1 0-1,-1-1 1,0-1 0,0-1-1,-1 0 1,31-11 0,104-49-29,-23-3 39,-3-5 0,171-129 0,-279 189 113,-13 13-33,-14 16 46,7-13-77,-19 33 61,-95 172 163,95-167-238,2 2 0,-26 91 1,37-75 48,9-60-76,0 0 0,0-1 0,0 1 0,0 0 0,0 0 0,0 0 0,0-1 0,0 1 0,0 0 0,0 0 0,0-1 0,0 1 0,0 0 0,1 0 0,-1-1 0,0 1 0,1 0 0,-1-1 0,1 1 0,-1 0 0,0-1 0,1 1 0,-1-1 0,1 1 1,0-1-1,-1 1 0,1-1 0,0 1 0,21-2 12,-14-1-8,11-4-11,0 0-1,0-1 1,-1-2 0,0 1-1,0-2 1,-1-1 0,0 0 0,20-18-1,-20 17 1,554-474-212,-535 453 115,-36 34 99,0-1 0,0 0 0,0 0 0,0 0 0,0 0 0,0 1 0,0-1 0,0 0-1,0 0 1,0 0 0,0 1 0,0-1 0,1 0 0,-1 0 0,0 0 0,0 0 0,0 1 0,0-1 0,0 0 0,0 0 0,0 0 0,1 0 0,-1 0 0,0 1 0,0-1 0,0 0 0,0 0 0,0 0 0,1 0 0,-1 0 0,0 0 0,0 0-1,0 0 1,1 0 0,-1 0 0,0 0 0,0 0 0,0 0 0,0 0 0,1 0 0,-1 0 0,0 0 0,0 0 0,0 0 0,1 0 0,-1 0 0,0 0 0,0 0 0,0 0 0,0 0 0,1 0 0,-1 0 0,0 0 0,0 0 0,0-1 0,0 1 0,1 0-1,-1 0 1,0 0 0,0 0 0,0 0 0,0-1 0,0 1 0,2 36 77,-3 0-1,-1 0 1,-9 51 0,1-3-29,1 131 80,9-212-119,0 0 0,0 0 0,0 0 0,1 0 0,-1 0 0,1 0 1,0 0-1,-1 0 0,1-1 0,1 1 0,-1 0 0,0 0 0,1-1 0,0 1 0,-1-1 0,1 1 0,0-1 0,4 4 1,-4-5-9,1 1 0,-1-1 0,0 0 1,1 0-1,0 0 0,-1-1 1,1 1-1,-1 0 0,1-1 0,0 0 1,-1 0-1,1 0 0,0 0 1,-1 0-1,1 0 0,4-2 1,5-1-4,-1 0 0,0-1 0,0-1 0,-1 0 0,1-1 1,-1 0-1,15-11 0,-5 1 2,0-1-1,-1 0 1,0-2 0,-2 0 0,0-1-1,-2-1 1,0 0 0,-1-1 0,17-36-1,-30 56-1,0 0 0,-1-1-1,1 1 1,0 0-1,0-1 1,-1 1-1,0-1 1,1 1 0,-1-1-1,0 1 1,0-1-1,-1 1 1,1-1 0,0 1-1,-1-1 1,1 1-1,-1 0 1,0-1 0,0 1-1,0 0 1,-2-4-1,0 4 1,0-1 0,0 0 0,0 1 0,0 0 0,-1 0 0,1 0 0,-1 0 0,1 0 0,-1 1 0,0-1 0,0 1 0,0 0 0,1 0 0,-1 1 0,-6-1 0,-32-2 6,0 1 0,-47 5 0,-137 18 54,2 10 0,-242 65 1,350-64-65,2 5 1,1 4-1,3 6 0,1 5 1,-115 74-1,154-84-67,-6 4-606,-98 75 0,171-118 644,-1-1 12,0 1 0,1 0 1,-1 1-1,1-1 0,0 1 1,0-1-1,0 1 0,-5 8 0,8-12 24,0 1-1,0 0 0,0-1 0,0 1 0,-1 0 1,1-1-1,0 1 0,0 0 0,0-1 0,0 1 0,1 0 1,-1-1-1,0 1 0,0 0 0,0-1 0,0 1 1,1 0-1,-1-1 0,0 1 0,1-1 0,-1 1 1,0-1-1,1 1 0,-1-1 0,1 1 0,-1-1 0,1 1 1,-1-1-1,1 1 0,0 0 0,3 1 10,-1-1 0,1 1 0,0-1 1,0 0-1,0 1 0,0-2 0,0 1 0,0 0 0,6-1 0,192-2 475,185-29-119,154-31-58,147-16 69,-3 39-63,-626 38-257,-26-1 55,0 1 0,0 2 0,-1 1 0,1 2 0,45 11 0,-76-15-88,1 1 1,-1 0-1,1-1 0,-1 1 1,0 0-1,1 0 0,-1 1 0,0-1 1,0 0-1,0 1 0,3 2 0,-10 4 44,-21 2-61,-31 2-34,-1-3 0,0-2 0,0-2 1,-62-5-1,72 1 14,-327-6-14,115-14-38,1-12 0,2-12-1,-339-100 1,572 136 41,-41-14-39,65 21 62,0 0 1,0 0 0,0 0-1,0 0 1,0 0-1,0 0 1,0 0 0,1 0-1,-1 0 1,0 0 0,0-1-1,0 1 1,0 0-1,0 0 1,0 0 0,0 0-1,0 0 1,0 0-1,0 0 1,0-1 0,0 1-1,0 0 1,1 0-1,-1 0 1,0 0 0,0 0-1,0 0 1,0-1 0,0 1-1,0 0 1,0 0-1,0 0 1,-1 0 0,1 0-1,0 0 1,0 0-1,0-1 1,0 1 0,0 0-1,46 4 5,432 18-881,-162-25-1761,0-12-3456</inkml:trace>
+  <inkml:trace contextRef="#ctx0" brushRef="#br0" timeOffset="903.46">2537 653 18932,'0'0'1736</inkml:trace>
+</inkml:ink>
+</file>
+
 <file path=word/theme/theme1.xml><?xml version="1.0" encoding="utf-8"?>
 <a:theme xmlns:a="http://schemas.openxmlformats.org/drawingml/2006/main" name="Office Theme">
   <a:themeElements>

</xml_diff>